<commit_message>
All regions and wineries on map
</commit_message>
<xml_diff>
--- a/zadatak.docx
+++ b/zadatak.docx
@@ -673,78 +673,84 @@
       <w:r>
         <w:rPr>
           <w:b/>
+          <w:highlight w:val="yellow"/>
           <w:lang w:val="sr-Latn-BA"/>
         </w:rPr>
         <w:t>Vizuelizacija podataka</w:t>
       </w:r>
       <w:r>
         <w:rPr>
-          <w:lang w:val="sr-Latn-BA"/>
-        </w:rPr>
-        <w:t>.</w:t>
-      </w:r>
-      <w:r>
-        <w:rPr>
-          <w:lang w:val="sr-Latn-BA"/>
-        </w:rPr>
-        <w:t xml:space="preserve"> Omogućiti </w:t>
-      </w:r>
-      <w:r>
-        <w:rPr>
+          <w:highlight w:val="yellow"/>
+          <w:lang w:val="sr-Latn-BA"/>
+        </w:rPr>
+        <w:t xml:space="preserve">. Omogućiti </w:t>
+      </w:r>
+      <w:r>
+        <w:rPr>
+          <w:highlight w:val="yellow"/>
           <w:lang w:val="sr-Latn-BA"/>
         </w:rPr>
         <w:t xml:space="preserve">adekvatnu vizuelizaciju </w:t>
       </w:r>
       <w:r>
         <w:rPr>
+          <w:highlight w:val="yellow"/>
           <w:lang w:val="sr-Latn-BA"/>
         </w:rPr>
         <w:t>podataka o vinskim regionima i vinarijama pomoću javno dostupne interaktivne mape</w:t>
       </w:r>
       <w:r>
         <w:rPr>
+          <w:highlight w:val="yellow"/>
           <w:lang w:val="sr-Latn-BA"/>
         </w:rPr>
         <w:t xml:space="preserve"> sa </w:t>
       </w:r>
       <w:r>
         <w:rPr>
+          <w:highlight w:val="yellow"/>
           <w:lang w:val="sr-Latn-BA"/>
         </w:rPr>
         <w:t>odgovarajući</w:t>
       </w:r>
       <w:r>
         <w:rPr>
+          <w:highlight w:val="yellow"/>
           <w:lang w:val="sr-Latn-BA"/>
         </w:rPr>
         <w:t>m</w:t>
       </w:r>
       <w:r>
         <w:rPr>
+          <w:highlight w:val="yellow"/>
           <w:lang w:val="sr-Latn-BA"/>
         </w:rPr>
         <w:t xml:space="preserve"> grafički</w:t>
       </w:r>
       <w:r>
         <w:rPr>
+          <w:highlight w:val="yellow"/>
           <w:lang w:val="sr-Latn-BA"/>
         </w:rPr>
         <w:t>m</w:t>
       </w:r>
       <w:r>
         <w:rPr>
+          <w:highlight w:val="yellow"/>
           <w:lang w:val="sr-Latn-BA"/>
         </w:rPr>
         <w:t xml:space="preserve"> elementi</w:t>
       </w:r>
       <w:r>
         <w:rPr>
+          <w:highlight w:val="yellow"/>
           <w:lang w:val="sr-Latn-BA"/>
         </w:rPr>
         <w:t>ma</w:t>
       </w:r>
       <w:r>
         <w:rPr>
+          <w:highlight w:val="yellow"/>
           <w:lang w:val="sr-Latn-BA"/>
         </w:rPr>
         <w:t xml:space="preserve"> (poligoni, markeri).</w:t>

</xml_diff>